<commit_message>
Changes to help .doc file
</commit_message>
<xml_diff>
--- a/Help doc for Propogold.docx
+++ b/Help doc for Propogold.docx
@@ -83,7 +83,42 @@
         <w:rPr>
           <w:lang w:val="en-US"/>
         </w:rPr>
-        <w:t xml:space="preserve"> and it is held in Greece. Let’s explain what </w:t>
+        <w:t xml:space="preserve"> and it is held in Greece. </w:t>
+      </w:r>
+    </w:p>
+    <w:p>
+      <w:pPr>
+        <w:rPr>
+          <w:lang w:val="en-US"/>
+        </w:rPr>
+      </w:pPr>
+      <w:r>
+        <w:rPr>
+          <w:lang w:val="en-US"/>
+        </w:rPr>
+        <w:t xml:space="preserve">Official page is </w:t>
+      </w:r>
+      <w:hyperlink r:id="rId4" w:history="1">
+        <w:r>
+          <w:rPr>
+            <w:rStyle w:val="-"/>
+            <w:lang w:val="en-US"/>
+          </w:rPr>
+          <w:t>https://www.opap.gr/en/demo-propogoal</w:t>
+        </w:r>
+      </w:hyperlink>
+    </w:p>
+    <w:p>
+      <w:pPr>
+        <w:rPr>
+          <w:lang w:val="en-US"/>
+        </w:rPr>
+      </w:pPr>
+      <w:r>
+        <w:rPr>
+          <w:lang w:val="en-US"/>
+        </w:rPr>
+        <w:t xml:space="preserve">Let’s explain what </w:t>
       </w:r>
       <w:proofErr w:type="gramStart"/>
       <w:r>
@@ -381,7 +416,7 @@
           <w:lang w:val="en-US"/>
         </w:rPr>
       </w:pPr>
-      <w:hyperlink r:id="rId4" w:history="1">
+      <w:hyperlink r:id="rId5" w:history="1">
         <w:r>
           <w:rPr>
             <w:rStyle w:val="-"/>
@@ -559,6 +594,7 @@
         <w:rPr>
           <w:lang w:val="en-US"/>
         </w:rPr>
+        <w:lastRenderedPageBreak/>
         <w:t>Can we include all columns to win the game?</w:t>
       </w:r>
       <w:r>
@@ -584,7 +620,6 @@
         <w:rPr>
           <w:lang w:val="en-US"/>
         </w:rPr>
-        <w:lastRenderedPageBreak/>
         <w:t xml:space="preserve">How can we reduce the columns? </w:t>
       </w:r>
       <w:proofErr w:type="gramStart"/>
@@ -1091,9 +1126,9 @@
         <w:lastRenderedPageBreak/>
         <w:drawing>
           <wp:inline distT="0" distB="0" distL="0" distR="0">
-            <wp:extent cx="5972324" cy="4133026"/>
-            <wp:effectExtent l="19050" t="0" r="9376" b="0"/>
-            <wp:docPr id="1" name="0 - Εικόνα" descr="prop1.png"/>
+            <wp:extent cx="5274310" cy="3694430"/>
+            <wp:effectExtent l="19050" t="0" r="2540" b="0"/>
+            <wp:docPr id="12" name="11 - Εικόνα" descr="prop1.png"/>
             <wp:cNvGraphicFramePr>
               <a:graphicFrameLocks xmlns:a="http://schemas.openxmlformats.org/drawingml/2006/main" noChangeAspect="1"/>
             </wp:cNvGraphicFramePr>
@@ -1105,7 +1140,7 @@
                     <pic:cNvPicPr/>
                   </pic:nvPicPr>
                   <pic:blipFill>
-                    <a:blip r:embed="rId5"/>
+                    <a:blip r:embed="rId6"/>
                     <a:stretch>
                       <a:fillRect/>
                     </a:stretch>
@@ -1113,7 +1148,7 @@
                   <pic:spPr>
                     <a:xfrm>
                       <a:off x="0" y="0"/>
-                      <a:ext cx="5976712" cy="4136063"/>
+                      <a:ext cx="5274310" cy="3694430"/>
                     </a:xfrm>
                     <a:prstGeom prst="rect">
                       <a:avLst/>
@@ -1136,7 +1171,13 @@
         <w:rPr>
           <w:lang w:val="en-US"/>
         </w:rPr>
-        <w:t xml:space="preserve">In the first screen we can select our matches, load the coupon (list of games) from the </w:t>
+        <w:t>On</w:t>
+      </w:r>
+      <w:r>
+        <w:rPr>
+          <w:lang w:val="en-US"/>
+        </w:rPr>
+        <w:t xml:space="preserve"> the first screen we can select our matches, load the coupon (list of games) from the </w:t>
       </w:r>
       <w:proofErr w:type="gramStart"/>
       <w:r>
@@ -1150,7 +1191,74 @@
         <w:rPr>
           <w:lang w:val="en-US"/>
         </w:rPr>
-        <w:t xml:space="preserve">  page (unfortunately only in Greek language) or just use a coupon of fake matches by hitting Dummy Coupon button, just to practice.</w:t>
+        <w:t xml:space="preserve">  page (unfortunately only in Greek language) or just use a coupon of fake matches by </w:t>
+      </w:r>
+      <w:r>
+        <w:rPr>
+          <w:lang w:val="en-US"/>
+        </w:rPr>
+        <w:t>selecting</w:t>
+      </w:r>
+      <w:r>
+        <w:rPr>
+          <w:lang w:val="en-US"/>
+        </w:rPr>
+        <w:t xml:space="preserve"> </w:t>
+      </w:r>
+      <w:r>
+        <w:rPr>
+          <w:lang w:val="en-US"/>
+        </w:rPr>
+        <w:t>‘</w:t>
+      </w:r>
+      <w:r>
+        <w:rPr>
+          <w:b/>
+          <w:lang w:val="en-US"/>
+        </w:rPr>
+        <w:t xml:space="preserve">Dummy </w:t>
+      </w:r>
+      <w:proofErr w:type="spellStart"/>
+      <w:r>
+        <w:rPr>
+          <w:b/>
+          <w:lang w:val="en-US"/>
+        </w:rPr>
+        <w:t>competition</w:t>
+      </w:r>
+      <w:r>
+        <w:rPr>
+          <w:b/>
+          <w:lang w:val="en-US"/>
+        </w:rPr>
+        <w:t>’</w:t>
+      </w:r>
+      <w:r>
+        <w:rPr>
+          <w:lang w:val="en-US"/>
+        </w:rPr>
+        <w:t>from</w:t>
+      </w:r>
+      <w:proofErr w:type="spellEnd"/>
+      <w:r>
+        <w:rPr>
+          <w:lang w:val="en-US"/>
+        </w:rPr>
+        <w:t xml:space="preserve"> the </w:t>
+      </w:r>
+      <w:proofErr w:type="spellStart"/>
+      <w:r>
+        <w:rPr>
+          <w:lang w:val="en-US"/>
+        </w:rPr>
+        <w:t>combobox</w:t>
+      </w:r>
+      <w:proofErr w:type="spellEnd"/>
+      <w:r>
+        <w:rPr>
+          <w:lang w:val="en-US"/>
+        </w:rPr>
+        <w:t>, just to practice.</w:t>
       </w:r>
     </w:p>
     <w:p>
@@ -1165,14 +1273,12 @@
         </w:rPr>
         <w:t xml:space="preserve">We can </w:t>
       </w:r>
-      <w:proofErr w:type="spellStart"/>
-      <w:r>
-        <w:rPr>
-          <w:lang w:val="en-US"/>
-        </w:rPr>
-        <w:t>alse</w:t>
-      </w:r>
-      <w:proofErr w:type="spellEnd"/>
+      <w:r>
+        <w:rPr>
+          <w:lang w:val="en-US"/>
+        </w:rPr>
+        <w:t>also</w:t>
+      </w:r>
       <w:r>
         <w:rPr>
           <w:lang w:val="en-US"/>
@@ -1191,12 +1297,11 @@
           <w:noProof/>
           <w:lang w:eastAsia="el-GR"/>
         </w:rPr>
-        <w:lastRenderedPageBreak/>
         <w:drawing>
           <wp:inline distT="0" distB="0" distL="0" distR="0">
-            <wp:extent cx="5810250" cy="4071232"/>
-            <wp:effectExtent l="19050" t="0" r="0" b="0"/>
-            <wp:docPr id="2" name="1 - Εικόνα" descr="prop2.png"/>
+            <wp:extent cx="5274310" cy="3752215"/>
+            <wp:effectExtent l="19050" t="0" r="2540" b="0"/>
+            <wp:docPr id="13" name="12 - Εικόνα" descr="prop2.png"/>
             <wp:cNvGraphicFramePr>
               <a:graphicFrameLocks xmlns:a="http://schemas.openxmlformats.org/drawingml/2006/main" noChangeAspect="1"/>
             </wp:cNvGraphicFramePr>
@@ -1208,7 +1313,7 @@
                     <pic:cNvPicPr/>
                   </pic:nvPicPr>
                   <pic:blipFill>
-                    <a:blip r:embed="rId6"/>
+                    <a:blip r:embed="rId7"/>
                     <a:stretch>
                       <a:fillRect/>
                     </a:stretch>
@@ -1216,7 +1321,7 @@
                   <pic:spPr>
                     <a:xfrm>
                       <a:off x="0" y="0"/>
-                      <a:ext cx="5810250" cy="4071232"/>
+                      <a:ext cx="5274310" cy="3752215"/>
                     </a:xfrm>
                     <a:prstGeom prst="rect">
                       <a:avLst/>
@@ -1239,21 +1344,41 @@
         <w:rPr>
           <w:lang w:val="en-US"/>
         </w:rPr>
-        <w:t>That is the next screen. We have loaded a coupon and selected matches 2</w:t>
-      </w:r>
-      <w:proofErr w:type="gramStart"/>
-      <w:r>
-        <w:rPr>
-          <w:lang w:val="en-US"/>
-        </w:rPr>
-        <w:t>,3,4,6,8,10,11</w:t>
-      </w:r>
-      <w:proofErr w:type="gramEnd"/>
-      <w:r>
-        <w:rPr>
-          <w:lang w:val="en-US"/>
-        </w:rPr>
-        <w:t xml:space="preserve">,…,30. When we feel ready, we have to push “End of selection” button, to be able to use </w:t>
+        <w:lastRenderedPageBreak/>
+        <w:t xml:space="preserve">That is the next screen. We have loaded a coupon and </w:t>
+      </w:r>
+      <w:r>
+        <w:rPr>
+          <w:lang w:val="en-US"/>
+        </w:rPr>
+        <w:t>selected matches 2</w:t>
+      </w:r>
+      <w:proofErr w:type="gramStart"/>
+      <w:r>
+        <w:rPr>
+          <w:lang w:val="en-US"/>
+        </w:rPr>
+        <w:t>,3,4,6,8,13</w:t>
+      </w:r>
+      <w:proofErr w:type="gramEnd"/>
+      <w:r>
+        <w:rPr>
+          <w:lang w:val="en-US"/>
+        </w:rPr>
+        <w:t>,…,30. When we feel ready, we have to push “</w:t>
+      </w:r>
+      <w:r>
+        <w:rPr>
+          <w:b/>
+          <w:lang w:val="en-US"/>
+        </w:rPr>
+        <w:t>End of selection</w:t>
+      </w:r>
+      <w:r>
+        <w:rPr>
+          <w:lang w:val="en-US"/>
+        </w:rPr>
+        <w:t xml:space="preserve">” button, to be able to use </w:t>
       </w:r>
       <w:r>
         <w:rPr>
@@ -1280,6 +1405,12 @@
           <w:lang w:val="en-US"/>
         </w:rPr>
         <w:t>.</w:t>
+      </w:r>
+      <w:r>
+        <w:rPr>
+          <w:lang w:val="en-US"/>
+        </w:rPr>
+        <w:t xml:space="preserve"> After hitting End of selection, no further selection of matches is possible.</w:t>
       </w:r>
     </w:p>
     <w:p>
@@ -1312,7 +1443,6 @@
           <w:noProof/>
           <w:lang w:eastAsia="el-GR"/>
         </w:rPr>
-        <w:lastRenderedPageBreak/>
         <w:drawing>
           <wp:inline distT="0" distB="0" distL="0" distR="0">
             <wp:extent cx="5636260" cy="3997497"/>
@@ -1329,7 +1459,7 @@
                     <pic:cNvPicPr/>
                   </pic:nvPicPr>
                   <pic:blipFill>
-                    <a:blip r:embed="rId7"/>
+                    <a:blip r:embed="rId8"/>
                     <a:stretch>
                       <a:fillRect/>
                     </a:stretch>
@@ -1485,7 +1615,19 @@
         <w:rPr>
           <w:lang w:val="en-US"/>
         </w:rPr>
-        <w:t>For example 2 and 12, 2 and 22 etc.</w:t>
+        <w:t>For example 2 and 12, 2 and 22</w:t>
+      </w:r>
+      <w:r>
+        <w:rPr>
+          <w:lang w:val="en-US"/>
+        </w:rPr>
+        <w:t>, 3 and 13</w:t>
+      </w:r>
+      <w:r>
+        <w:rPr>
+          <w:lang w:val="en-US"/>
+        </w:rPr>
+        <w:t xml:space="preserve"> etc.</w:t>
       </w:r>
       <w:proofErr w:type="gramEnd"/>
     </w:p>
@@ -1614,17 +1756,37 @@
           <w:lang w:val="en-US"/>
         </w:rPr>
       </w:pPr>
-      <w:r>
-        <w:rPr>
-          <w:lang w:val="en-US"/>
-        </w:rPr>
+    </w:p>
+    <w:p>
+      <w:pPr>
+        <w:rPr>
+          <w:lang w:val="en-US"/>
+        </w:rPr>
+      </w:pPr>
+      <w:r>
+        <w:rPr>
+          <w:lang w:val="en-US"/>
+        </w:rPr>
+        <w:lastRenderedPageBreak/>
         <w:t>All those</w:t>
       </w:r>
       <w:r>
         <w:rPr>
           <w:lang w:val="en-US"/>
         </w:rPr>
-        <w:t xml:space="preserve"> above</w:t>
+        <w:t xml:space="preserve"> </w:t>
+      </w:r>
+      <w:r>
+        <w:rPr>
+          <w:lang w:val="en-US"/>
+        </w:rPr>
+        <w:t xml:space="preserve">listed </w:t>
+      </w:r>
+      <w:r>
+        <w:rPr>
+          <w:lang w:val="en-US"/>
+        </w:rPr>
+        <w:t>above</w:t>
       </w:r>
       <w:r>
         <w:rPr>
@@ -1710,12 +1872,19 @@
         <w:rPr>
           <w:lang w:val="en-US"/>
         </w:rPr>
-        <w:lastRenderedPageBreak/>
-        <w:t xml:space="preserve">If we hit Count </w:t>
-      </w:r>
-      <w:proofErr w:type="gramStart"/>
-      <w:r>
-        <w:rPr>
+        <w:t xml:space="preserve">If we hit </w:t>
+      </w:r>
+      <w:r>
+        <w:rPr>
+          <w:b/>
+          <w:lang w:val="en-US"/>
+        </w:rPr>
+        <w:t xml:space="preserve">Count </w:t>
+      </w:r>
+      <w:proofErr w:type="gramStart"/>
+      <w:r>
+        <w:rPr>
+          <w:b/>
           <w:lang w:val="en-US"/>
         </w:rPr>
         <w:t>button</w:t>
@@ -1947,7 +2116,7 @@
                     <pic:cNvPicPr/>
                   </pic:nvPicPr>
                   <pic:blipFill>
-                    <a:blip r:embed="rId8"/>
+                    <a:blip r:embed="rId9"/>
                     <a:stretch>
                       <a:fillRect/>
                     </a:stretch>
@@ -2057,6 +2226,7 @@
         <w:rPr>
           <w:lang w:val="en-US"/>
         </w:rPr>
+        <w:lastRenderedPageBreak/>
         <w:t>But let’s see what happens if I hit count. How many columns have I managed to save? I now have only 2579 columns. That means I have saved about 3000 columns.</w:t>
       </w:r>
     </w:p>
@@ -2116,7 +2286,6 @@
           <w:noProof/>
           <w:lang w:eastAsia="el-GR"/>
         </w:rPr>
-        <w:lastRenderedPageBreak/>
         <w:drawing>
           <wp:inline distT="0" distB="0" distL="0" distR="0">
             <wp:extent cx="5274310" cy="3663315"/>
@@ -2133,7 +2302,7 @@
                     <pic:cNvPicPr/>
                   </pic:nvPicPr>
                   <pic:blipFill>
-                    <a:blip r:embed="rId9"/>
+                    <a:blip r:embed="rId10"/>
                     <a:stretch>
                       <a:fillRect/>
                     </a:stretch>
@@ -2437,6 +2606,7 @@
         <w:rPr>
           <w:lang w:val="en-US"/>
         </w:rPr>
+        <w:lastRenderedPageBreak/>
         <w:t>[</w:t>
       </w:r>
       <w:r>
@@ -2569,7 +2739,6 @@
         <w:rPr>
           <w:lang w:val="en-US"/>
         </w:rPr>
-        <w:lastRenderedPageBreak/>
         <w:t>[</w:t>
       </w:r>
       <w:r>
@@ -2803,7 +2972,7 @@
                     <pic:cNvPicPr/>
                   </pic:nvPicPr>
                   <pic:blipFill>
-                    <a:blip r:embed="rId10"/>
+                    <a:blip r:embed="rId11"/>
                     <a:stretch>
                       <a:fillRect/>
                     </a:stretch>
@@ -2880,7 +3049,14 @@
         <w:rPr>
           <w:lang w:val="en-US"/>
         </w:rPr>
-        <w:t>’. Algorithm run and we have a result of only 3 columns. What this means is</w:t>
+        <w:t xml:space="preserve">’. Algorithm run and we have a result of only 3 columns. What this </w:t>
+      </w:r>
+      <w:r>
+        <w:rPr>
+          <w:lang w:val="en-US"/>
+        </w:rPr>
+        <w:lastRenderedPageBreak/>
+        <w:t>means is</w:t>
       </w:r>
       <w:r>
         <w:rPr>
@@ -2918,7 +3094,6 @@
         <w:rPr>
           <w:lang w:val="en-US"/>
         </w:rPr>
-        <w:lastRenderedPageBreak/>
         <w:t xml:space="preserve">Then we are able to save our columns to a file. All column </w:t>
       </w:r>
       <w:proofErr w:type="gramStart"/>
@@ -3016,7 +3191,7 @@
                     <pic:cNvPicPr/>
                   </pic:nvPicPr>
                   <pic:blipFill>
-                    <a:blip r:embed="rId11"/>
+                    <a:blip r:embed="rId12"/>
                     <a:stretch>
                       <a:fillRect/>
                     </a:stretch>
@@ -3061,11 +3236,12 @@
           <w:noProof/>
           <w:lang w:eastAsia="el-GR"/>
         </w:rPr>
+        <w:lastRenderedPageBreak/>
         <w:drawing>
           <wp:inline distT="0" distB="0" distL="0" distR="0">
-            <wp:extent cx="5274310" cy="3609340"/>
+            <wp:extent cx="5274310" cy="3723640"/>
             <wp:effectExtent l="19050" t="0" r="2540" b="0"/>
-            <wp:docPr id="10" name="9 - Εικόνα" descr="prop8.png"/>
+            <wp:docPr id="14" name="13 - Εικόνα" descr="prop8.png"/>
             <wp:cNvGraphicFramePr>
               <a:graphicFrameLocks xmlns:a="http://schemas.openxmlformats.org/drawingml/2006/main" noChangeAspect="1"/>
             </wp:cNvGraphicFramePr>
@@ -3077,7 +3253,7 @@
                     <pic:cNvPicPr/>
                   </pic:nvPicPr>
                   <pic:blipFill>
-                    <a:blip r:embed="rId12"/>
+                    <a:blip r:embed="rId13"/>
                     <a:stretch>
                       <a:fillRect/>
                     </a:stretch>
@@ -3085,7 +3261,7 @@
                   <pic:spPr>
                     <a:xfrm>
                       <a:off x="0" y="0"/>
-                      <a:ext cx="5274310" cy="3609340"/>
+                      <a:ext cx="5274310" cy="3723640"/>
                     </a:xfrm>
                     <a:prstGeom prst="rect">
                       <a:avLst/>
@@ -3108,7 +3284,6 @@
         <w:rPr>
           <w:lang w:val="en-US"/>
         </w:rPr>
-        <w:lastRenderedPageBreak/>
         <w:t>We get a message of Columns number, coupons needed and cost. If we continue, the columns will be printed by the default printer and look like that</w:t>
       </w:r>
       <w:r>
@@ -3129,6 +3304,7 @@
           <w:noProof/>
           <w:lang w:eastAsia="el-GR"/>
         </w:rPr>
+        <w:lastRenderedPageBreak/>
         <w:drawing>
           <wp:inline distT="0" distB="0" distL="0" distR="0">
             <wp:extent cx="3417123" cy="6619875"/>
@@ -3145,7 +3321,7 @@
                     <pic:cNvPicPr/>
                   </pic:nvPicPr>
                   <pic:blipFill>
-                    <a:blip r:embed="rId13"/>
+                    <a:blip r:embed="rId14"/>
                     <a:stretch>
                       <a:fillRect/>
                     </a:stretch>
@@ -3183,190 +3359,49 @@
         <w:rPr>
           <w:lang w:val="en-US"/>
         </w:rPr>
-        <w:t>Suppose we have already a new system made, we have a proper columns file and that we want to know, after the games are finished, if we are winners in a category.</w:t>
-      </w:r>
-    </w:p>
-    <w:p>
-      <w:pPr>
-        <w:rPr>
-          <w:lang w:val="en-US"/>
-        </w:rPr>
-      </w:pPr>
-      <w:proofErr w:type="gramStart"/>
-      <w:r>
-        <w:rPr>
-          <w:lang w:val="en-US"/>
-        </w:rPr>
-        <w:t>But  I</w:t>
-      </w:r>
-      <w:proofErr w:type="gramEnd"/>
-      <w:r>
-        <w:rPr>
-          <w:lang w:val="en-US"/>
-        </w:rPr>
-        <w:t xml:space="preserve"> am too lazy to check all the coupons, this is not for me, especially if I have to check many columns . So, go ahead and hit button “</w:t>
-      </w:r>
-      <w:r>
-        <w:rPr>
-          <w:b/>
-          <w:lang w:val="en-US"/>
-        </w:rPr>
-        <w:t>Winnings check</w:t>
-      </w:r>
-      <w:r>
-        <w:rPr>
-          <w:lang w:val="en-US"/>
-        </w:rPr>
-        <w:t>”.</w:t>
-      </w:r>
-    </w:p>
-    <w:p>
-      <w:pPr>
-        <w:rPr>
-          <w:lang w:val="en-US"/>
-        </w:rPr>
-      </w:pPr>
-      <w:r>
-        <w:rPr>
-          <w:lang w:val="en-US"/>
-        </w:rPr>
-        <w:t>Ok, what do we see here?</w:t>
-      </w:r>
-    </w:p>
-    <w:p>
-      <w:pPr>
-        <w:rPr>
-          <w:lang w:val="en-US"/>
-        </w:rPr>
-      </w:pPr>
-      <w:r>
-        <w:rPr>
-          <w:lang w:val="en-US"/>
-        </w:rPr>
-        <w:lastRenderedPageBreak/>
-        <w:t>On the left side, we have 30 checkboxes. These are the matches and we are going to check every number of the winning column. Let’s say that the winning 8 numbers are [1,4,14,</w:t>
-      </w:r>
-      <w:r>
-        <w:rPr>
-          <w:lang w:val="en-US"/>
-        </w:rPr>
-        <w:t>15,21,23</w:t>
-      </w:r>
-      <w:r>
-        <w:rPr>
-          <w:lang w:val="en-US"/>
-        </w:rPr>
-        <w:t xml:space="preserve">,24,26]. We also </w:t>
-      </w:r>
-      <w:r>
-        <w:rPr>
-          <w:lang w:val="en-US"/>
-        </w:rPr>
-        <w:t xml:space="preserve">have </w:t>
-      </w:r>
-      <w:r>
-        <w:rPr>
-          <w:lang w:val="en-US"/>
-        </w:rPr>
-        <w:t>load</w:t>
-      </w:r>
-      <w:r>
-        <w:rPr>
-          <w:lang w:val="en-US"/>
-        </w:rPr>
-        <w:t>ed</w:t>
-      </w:r>
-      <w:r>
-        <w:rPr>
-          <w:lang w:val="en-US"/>
-        </w:rPr>
-        <w:t xml:space="preserve"> the columns </w:t>
-      </w:r>
-      <w:r>
-        <w:rPr>
-          <w:lang w:val="en-US"/>
-        </w:rPr>
-        <w:t xml:space="preserve">file </w:t>
-      </w:r>
-      <w:proofErr w:type="gramStart"/>
-      <w:r>
-        <w:rPr>
-          <w:lang w:val="en-US"/>
-        </w:rPr>
-        <w:t>named  ‘</w:t>
-      </w:r>
-      <w:r>
-        <w:rPr>
-          <w:b/>
-          <w:lang w:val="en-US"/>
-        </w:rPr>
-        <w:t>241118sys.ppg</w:t>
-      </w:r>
-      <w:proofErr w:type="gramEnd"/>
-      <w:r>
-        <w:rPr>
-          <w:lang w:val="en-US"/>
-        </w:rPr>
-        <w:t xml:space="preserve"> ’ </w:t>
-      </w:r>
-      <w:r>
-        <w:rPr>
-          <w:lang w:val="en-US"/>
-        </w:rPr>
-        <w:t xml:space="preserve">that </w:t>
-      </w:r>
-      <w:r>
-        <w:rPr>
-          <w:lang w:val="en-US"/>
-        </w:rPr>
-        <w:t xml:space="preserve">we created, by hitting button </w:t>
-      </w:r>
-      <w:r>
-        <w:rPr>
-          <w:b/>
-          <w:lang w:val="en-US"/>
-        </w:rPr>
-        <w:t>Select</w:t>
-      </w:r>
-      <w:r>
-        <w:rPr>
-          <w:lang w:val="en-US"/>
-        </w:rPr>
-        <w:t xml:space="preserve">. Hit the button </w:t>
-      </w:r>
-      <w:r>
-        <w:rPr>
-          <w:b/>
-          <w:lang w:val="en-US"/>
-        </w:rPr>
-        <w:t>Check</w:t>
-      </w:r>
-      <w:r>
-        <w:rPr>
-          <w:b/>
-          <w:lang w:val="en-US"/>
-        </w:rPr>
-        <w:t xml:space="preserve"> </w:t>
-      </w:r>
-      <w:r>
-        <w:rPr>
-          <w:lang w:val="en-US"/>
-        </w:rPr>
-        <w:t xml:space="preserve">and results will be </w:t>
+        <w:t xml:space="preserve">On the Columns View window, we may also see the numbers’ frequency in the columns’ </w:t>
       </w:r>
       <w:proofErr w:type="spellStart"/>
       <w:r>
         <w:rPr>
           <w:lang w:val="en-US"/>
         </w:rPr>
-        <w:t>immiadiately</w:t>
+        <w:t>fle</w:t>
       </w:r>
       <w:proofErr w:type="spellEnd"/>
       <w:r>
         <w:rPr>
           <w:lang w:val="en-US"/>
         </w:rPr>
-        <w:t xml:space="preserve"> displayed:</w:t>
+        <w:t>.</w:t>
+      </w:r>
+    </w:p>
+    <w:p>
+      <w:pPr>
+        <w:rPr>
+          <w:lang w:val="en-US"/>
+        </w:rPr>
+      </w:pPr>
+      <w:r>
+        <w:rPr>
+          <w:lang w:val="en-US"/>
+        </w:rPr>
+        <w:t>Suppose we load a file from our disk named “011218sys.ppg”. We hit button “</w:t>
+      </w:r>
+      <w:proofErr w:type="spellStart"/>
+      <w:r>
+        <w:rPr>
+          <w:b/>
+          <w:lang w:val="en-US"/>
+        </w:rPr>
+        <w:t>Histo</w:t>
+      </w:r>
+      <w:proofErr w:type="spellEnd"/>
+      <w:r>
+        <w:rPr>
+          <w:lang w:val="en-US"/>
+        </w:rPr>
+        <w:t>” and a histogram appears:</w:t>
       </w:r>
     </w:p>
     <w:p>
@@ -3380,11 +3415,293 @@
           <w:noProof/>
           <w:lang w:eastAsia="el-GR"/>
         </w:rPr>
+        <w:lastRenderedPageBreak/>
         <w:drawing>
           <wp:inline distT="0" distB="0" distL="0" distR="0">
-            <wp:extent cx="5274310" cy="3724910"/>
+            <wp:extent cx="5274310" cy="3695700"/>
             <wp:effectExtent l="19050" t="0" r="2540" b="0"/>
-            <wp:docPr id="3" name="2 - Εικόνα" descr="prop9.png"/>
+            <wp:docPr id="15" name="14 - Εικόνα" descr="prop11.png"/>
+            <wp:cNvGraphicFramePr>
+              <a:graphicFrameLocks xmlns:a="http://schemas.openxmlformats.org/drawingml/2006/main" noChangeAspect="1"/>
+            </wp:cNvGraphicFramePr>
+            <a:graphic xmlns:a="http://schemas.openxmlformats.org/drawingml/2006/main">
+              <a:graphicData uri="http://schemas.openxmlformats.org/drawingml/2006/picture">
+                <pic:pic xmlns:pic="http://schemas.openxmlformats.org/drawingml/2006/picture">
+                  <pic:nvPicPr>
+                    <pic:cNvPr id="0" name="prop11.png"/>
+                    <pic:cNvPicPr/>
+                  </pic:nvPicPr>
+                  <pic:blipFill>
+                    <a:blip r:embed="rId15"/>
+                    <a:stretch>
+                      <a:fillRect/>
+                    </a:stretch>
+                  </pic:blipFill>
+                  <pic:spPr>
+                    <a:xfrm>
+                      <a:off x="0" y="0"/>
+                      <a:ext cx="5274310" cy="3695700"/>
+                    </a:xfrm>
+                    <a:prstGeom prst="rect">
+                      <a:avLst/>
+                    </a:prstGeom>
+                  </pic:spPr>
+                </pic:pic>
+              </a:graphicData>
+            </a:graphic>
+          </wp:inline>
+        </w:drawing>
+      </w:r>
+    </w:p>
+    <w:p>
+      <w:pPr>
+        <w:rPr>
+          <w:lang w:val="en-US"/>
+        </w:rPr>
+      </w:pPr>
+      <w:r>
+        <w:rPr>
+          <w:lang w:val="en-US"/>
+        </w:rPr>
+        <w:t>As we can see, number 27 is the most frequent number of all. That means that if it drops in the winning column, we have a bigger chance of a winning ticket.</w:t>
+      </w:r>
+    </w:p>
+    <w:p>
+      <w:pPr>
+        <w:rPr>
+          <w:lang w:val="en-US"/>
+        </w:rPr>
+      </w:pPr>
+      <w:r>
+        <w:rPr>
+          <w:lang w:val="en-US"/>
+        </w:rPr>
+        <w:t>Suppose</w:t>
+      </w:r>
+      <w:r>
+        <w:rPr>
+          <w:lang w:val="en-US"/>
+        </w:rPr>
+        <w:t xml:space="preserve"> now,</w:t>
+      </w:r>
+      <w:r>
+        <w:rPr>
+          <w:lang w:val="en-US"/>
+        </w:rPr>
+        <w:t xml:space="preserve"> we have already a new system made, we have a proper columns file and that we want to know, after the games are finished, if we are winners in a category.</w:t>
+      </w:r>
+    </w:p>
+    <w:p>
+      <w:pPr>
+        <w:rPr>
+          <w:lang w:val="en-US"/>
+        </w:rPr>
+      </w:pPr>
+      <w:proofErr w:type="gramStart"/>
+      <w:r>
+        <w:rPr>
+          <w:lang w:val="en-US"/>
+        </w:rPr>
+        <w:t>But  I</w:t>
+      </w:r>
+      <w:proofErr w:type="gramEnd"/>
+      <w:r>
+        <w:rPr>
+          <w:lang w:val="en-US"/>
+        </w:rPr>
+        <w:t xml:space="preserve"> am too lazy to check all the coupons, this is not for me, especially if I have to check </w:t>
+      </w:r>
+      <w:r>
+        <w:rPr>
+          <w:lang w:val="en-US"/>
+        </w:rPr>
+        <w:t xml:space="preserve">too </w:t>
+      </w:r>
+      <w:r>
+        <w:rPr>
+          <w:lang w:val="en-US"/>
+        </w:rPr>
+        <w:t>many columns . So, go ahead and hit button “</w:t>
+      </w:r>
+      <w:r>
+        <w:rPr>
+          <w:b/>
+          <w:lang w:val="en-US"/>
+        </w:rPr>
+        <w:t>Winnings check</w:t>
+      </w:r>
+      <w:r>
+        <w:rPr>
+          <w:lang w:val="en-US"/>
+        </w:rPr>
+        <w:t>”.</w:t>
+      </w:r>
+    </w:p>
+    <w:p>
+      <w:pPr>
+        <w:rPr>
+          <w:lang w:val="en-US"/>
+        </w:rPr>
+      </w:pPr>
+      <w:r>
+        <w:rPr>
+          <w:lang w:val="en-US"/>
+        </w:rPr>
+        <w:t>Ok, what do we see here?</w:t>
+      </w:r>
+    </w:p>
+    <w:p>
+      <w:pPr>
+        <w:rPr>
+          <w:lang w:val="en-US"/>
+        </w:rPr>
+      </w:pPr>
+      <w:r>
+        <w:rPr>
+          <w:lang w:val="en-US"/>
+        </w:rPr>
+        <w:t>On the left side, we have 30 checkboxes. These are the matches and we are going to check every number of the winning column. Let’s say that the winning 8 numbers are [1,4,14,</w:t>
+      </w:r>
+      <w:r>
+        <w:rPr>
+          <w:lang w:val="en-US"/>
+        </w:rPr>
+        <w:t>15,21,23</w:t>
+      </w:r>
+      <w:r>
+        <w:rPr>
+          <w:lang w:val="en-US"/>
+        </w:rPr>
+        <w:t xml:space="preserve">,24,26]. We also </w:t>
+      </w:r>
+      <w:r>
+        <w:rPr>
+          <w:lang w:val="en-US"/>
+        </w:rPr>
+        <w:t xml:space="preserve">have </w:t>
+      </w:r>
+      <w:r>
+        <w:rPr>
+          <w:lang w:val="en-US"/>
+        </w:rPr>
+        <w:t>load</w:t>
+      </w:r>
+      <w:r>
+        <w:rPr>
+          <w:lang w:val="en-US"/>
+        </w:rPr>
+        <w:t>ed</w:t>
+      </w:r>
+      <w:r>
+        <w:rPr>
+          <w:lang w:val="en-US"/>
+        </w:rPr>
+        <w:t xml:space="preserve"> the columns </w:t>
+      </w:r>
+      <w:r>
+        <w:rPr>
+          <w:lang w:val="en-US"/>
+        </w:rPr>
+        <w:t xml:space="preserve">file </w:t>
+      </w:r>
+      <w:proofErr w:type="gramStart"/>
+      <w:r>
+        <w:rPr>
+          <w:lang w:val="en-US"/>
+        </w:rPr>
+        <w:t>named  ‘</w:t>
+      </w:r>
+      <w:r>
+        <w:rPr>
+          <w:b/>
+          <w:lang w:val="en-US"/>
+        </w:rPr>
+        <w:t>241118sys.ppg</w:t>
+      </w:r>
+      <w:proofErr w:type="gramEnd"/>
+      <w:r>
+        <w:rPr>
+          <w:lang w:val="en-US"/>
+        </w:rPr>
+        <w:t xml:space="preserve"> ’ </w:t>
+      </w:r>
+      <w:r>
+        <w:rPr>
+          <w:lang w:val="en-US"/>
+        </w:rPr>
+        <w:t xml:space="preserve">that </w:t>
+      </w:r>
+      <w:r>
+        <w:rPr>
+          <w:lang w:val="en-US"/>
+        </w:rPr>
+        <w:t xml:space="preserve">we created, by hitting button </w:t>
+      </w:r>
+      <w:r>
+        <w:rPr>
+          <w:b/>
+          <w:lang w:val="en-US"/>
+        </w:rPr>
+        <w:t>Select</w:t>
+      </w:r>
+      <w:r>
+        <w:rPr>
+          <w:lang w:val="en-US"/>
+        </w:rPr>
+        <w:t xml:space="preserve">. Hit the button </w:t>
+      </w:r>
+      <w:r>
+        <w:rPr>
+          <w:b/>
+          <w:lang w:val="en-US"/>
+        </w:rPr>
+        <w:t>Check</w:t>
+      </w:r>
+      <w:r>
+        <w:rPr>
+          <w:b/>
+          <w:lang w:val="en-US"/>
+        </w:rPr>
+        <w:t xml:space="preserve"> </w:t>
+      </w:r>
+      <w:r>
+        <w:rPr>
+          <w:lang w:val="en-US"/>
+        </w:rPr>
+        <w:t xml:space="preserve">and results will be </w:t>
+      </w:r>
+      <w:proofErr w:type="spellStart"/>
+      <w:r>
+        <w:rPr>
+          <w:lang w:val="en-US"/>
+        </w:rPr>
+        <w:t>immiadiately</w:t>
+      </w:r>
+      <w:proofErr w:type="spellEnd"/>
+      <w:r>
+        <w:rPr>
+          <w:lang w:val="en-US"/>
+        </w:rPr>
+        <w:t xml:space="preserve"> displayed:</w:t>
+      </w:r>
+    </w:p>
+    <w:p>
+      <w:pPr>
+        <w:rPr>
+          <w:lang w:val="en-US"/>
+        </w:rPr>
+      </w:pPr>
+      <w:r>
+        <w:rPr>
+          <w:noProof/>
+          <w:lang w:eastAsia="el-GR"/>
+        </w:rPr>
+        <w:lastRenderedPageBreak/>
+        <w:drawing>
+          <wp:inline distT="0" distB="0" distL="0" distR="0">
+            <wp:extent cx="5274310" cy="3676650"/>
+            <wp:effectExtent l="19050" t="0" r="2540" b="0"/>
+            <wp:docPr id="16" name="15 - Εικόνα" descr="prop9.png"/>
             <wp:cNvGraphicFramePr>
               <a:graphicFrameLocks xmlns:a="http://schemas.openxmlformats.org/drawingml/2006/main" noChangeAspect="1"/>
             </wp:cNvGraphicFramePr>
@@ -3396,7 +3713,7 @@
                     <pic:cNvPicPr/>
                   </pic:nvPicPr>
                   <pic:blipFill>
-                    <a:blip r:embed="rId14"/>
+                    <a:blip r:embed="rId16"/>
                     <a:stretch>
                       <a:fillRect/>
                     </a:stretch>
@@ -3404,7 +3721,7 @@
                   <pic:spPr>
                     <a:xfrm>
                       <a:off x="0" y="0"/>
-                      <a:ext cx="5274310" cy="3724910"/>
+                      <a:ext cx="5274310" cy="3676650"/>
                     </a:xfrm>
                     <a:prstGeom prst="rect">
                       <a:avLst/>
@@ -3639,9 +3956,9 @@
         <w:lastRenderedPageBreak/>
         <w:drawing>
           <wp:inline distT="0" distB="0" distL="0" distR="0">
-            <wp:extent cx="5274310" cy="3689350"/>
+            <wp:extent cx="5274310" cy="3663950"/>
             <wp:effectExtent l="19050" t="0" r="2540" b="0"/>
-            <wp:docPr id="7" name="6 - Εικόνα" descr="prop10.png"/>
+            <wp:docPr id="17" name="16 - Εικόνα" descr="prop10.png"/>
             <wp:cNvGraphicFramePr>
               <a:graphicFrameLocks xmlns:a="http://schemas.openxmlformats.org/drawingml/2006/main" noChangeAspect="1"/>
             </wp:cNvGraphicFramePr>
@@ -3653,7 +3970,7 @@
                     <pic:cNvPicPr/>
                   </pic:nvPicPr>
                   <pic:blipFill>
-                    <a:blip r:embed="rId15"/>
+                    <a:blip r:embed="rId17"/>
                     <a:stretch>
                       <a:fillRect/>
                     </a:stretch>
@@ -3661,7 +3978,7 @@
                   <pic:spPr>
                     <a:xfrm>
                       <a:off x="0" y="0"/>
-                      <a:ext cx="5274310" cy="3689350"/>
+                      <a:ext cx="5274310" cy="3663950"/>
                     </a:xfrm>
                     <a:prstGeom prst="rect">
                       <a:avLst/>
@@ -3691,7 +4008,58 @@
         <w:rPr>
           <w:lang w:val="en-US"/>
         </w:rPr>
-        <w:t>I see a message with predictions. I still have 1 column that may win with 7 right predictions and other five columns that may have 6 right predictions.</w:t>
+        <w:t xml:space="preserve">I see a message with predictions. I still have 1 column that may win with 7 right predictions and other </w:t>
+      </w:r>
+      <w:r>
+        <w:rPr>
+          <w:lang w:val="en-US"/>
+        </w:rPr>
+        <w:t>5</w:t>
+      </w:r>
+      <w:r>
+        <w:rPr>
+          <w:lang w:val="en-US"/>
+        </w:rPr>
+        <w:t xml:space="preserve"> columns that may have 6 right predictions.</w:t>
+      </w:r>
+    </w:p>
+    <w:p>
+      <w:pPr>
+        <w:rPr>
+          <w:lang w:val="en-US"/>
+        </w:rPr>
+      </w:pPr>
+      <w:r>
+        <w:rPr>
+          <w:lang w:val="en-US"/>
+        </w:rPr>
+        <w:t>Buttons ‘</w:t>
+      </w:r>
+      <w:r>
+        <w:rPr>
+          <w:b/>
+          <w:lang w:val="en-US"/>
+        </w:rPr>
+        <w:t>Save</w:t>
+      </w:r>
+      <w:r>
+        <w:rPr>
+          <w:lang w:val="en-US"/>
+        </w:rPr>
+        <w:t>’ and ‘</w:t>
+      </w:r>
+      <w:r>
+        <w:rPr>
+          <w:b/>
+          <w:lang w:val="en-US"/>
+        </w:rPr>
+        <w:t>Load</w:t>
+      </w:r>
+      <w:r>
+        <w:rPr>
+          <w:lang w:val="en-US"/>
+        </w:rPr>
+        <w:t>’ are used if a user wants to save current winning column and finished matches so that he doesn’t have to enter all of them from the beginning.</w:t>
       </w:r>
     </w:p>
     <w:p>
@@ -3717,6 +4085,26 @@
           <w:lang w:val="en-US"/>
         </w:rPr>
         <w:t xml:space="preserve"> before all games are finished.</w:t>
+      </w:r>
+    </w:p>
+    <w:p>
+      <w:pPr>
+        <w:rPr>
+          <w:lang w:val="en-US"/>
+        </w:rPr>
+      </w:pPr>
+    </w:p>
+    <w:p>
+      <w:pPr>
+        <w:rPr>
+          <w:lang w:val="en-US"/>
+        </w:rPr>
+      </w:pPr>
+      <w:r>
+        <w:rPr>
+          <w:lang w:val="en-US"/>
+        </w:rPr>
+        <w:t>Enjoy the software!</w:t>
       </w:r>
     </w:p>
     <w:sectPr>

</xml_diff>